<commit_message>
update Nov 26, 2014
</commit_message>
<xml_diff>
--- a/JavaHowToProgram/JavaHowToProgram.docx
+++ b/JavaHowToProgram/JavaHowToProgram.docx
@@ -4389,7 +4389,13 @@
         <w:rPr>
           <w:rFonts w:asciiTheme="minorHAnsi" w:hAnsiTheme="minorHAnsi" w:cs="Arial"/>
         </w:rPr>
-        <w:t>, and convert Int to String</w:t>
+        <w:t>, convert Int to String</w:t>
+      </w:r>
+      <w:r>
+        <w:rPr>
+          <w:rFonts w:asciiTheme="minorHAnsi" w:hAnsiTheme="minorHAnsi" w:cs="Arial"/>
+        </w:rPr>
+        <w:t>, define String format</w:t>
       </w:r>
     </w:p>
     <w:p>
@@ -4420,6 +4426,137 @@
       <w:pPr>
         <w:ind w:left="360"/>
       </w:pPr>
+      <w:r>
+        <w:t>String.format(“%d:%”, mystring)</w:t>
+      </w:r>
+    </w:p>
+    <w:p>
+      <w:pPr>
+        <w:autoSpaceDE w:val="0"/>
+        <w:autoSpaceDN w:val="0"/>
+        <w:adjustRightInd w:val="0"/>
+        <w:spacing w:after="0" w:line="240" w:lineRule="auto"/>
+        <w:rPr>
+          <w:rFonts w:ascii="LucidaSansTypewriter" w:eastAsia="LucidaSansTypewriter" w:cs="LucidaSansTypewriter"/>
+          <w:color w:val="000000"/>
+          <w:sz w:val="16"/>
+          <w:szCs w:val="16"/>
+        </w:rPr>
+      </w:pPr>
+      <w:r>
+        <w:rPr>
+          <w:rFonts w:ascii="LucidaSansTypewriter" w:eastAsia="LucidaSansTypewriter" w:cs="LucidaSansTypewriter"/>
+          <w:color w:val="034EA3"/>
+          <w:sz w:val="16"/>
+          <w:szCs w:val="16"/>
+        </w:rPr>
+        <w:t xml:space="preserve">public </w:t>
+      </w:r>
+      <w:r>
+        <w:rPr>
+          <w:rFonts w:ascii="LucidaSansTypewriter" w:eastAsia="LucidaSansTypewriter" w:cs="LucidaSansTypewriter"/>
+          <w:color w:val="000000"/>
+          <w:sz w:val="16"/>
+          <w:szCs w:val="16"/>
+        </w:rPr>
+        <w:t>String toString()</w:t>
+      </w:r>
+    </w:p>
+    <w:p>
+      <w:pPr>
+        <w:autoSpaceDE w:val="0"/>
+        <w:autoSpaceDN w:val="0"/>
+        <w:adjustRightInd w:val="0"/>
+        <w:spacing w:after="0" w:line="240" w:lineRule="auto"/>
+        <w:rPr>
+          <w:rFonts w:ascii="LucidaSansTypewriter" w:eastAsia="LucidaSansTypewriter" w:cs="LucidaSansTypewriter"/>
+          <w:color w:val="000000"/>
+          <w:sz w:val="16"/>
+          <w:szCs w:val="16"/>
+        </w:rPr>
+      </w:pPr>
+      <w:r>
+        <w:rPr>
+          <w:rFonts w:ascii="LucidaSansTypewriter" w:eastAsia="LucidaSansTypewriter" w:cs="LucidaSansTypewriter"/>
+          <w:color w:val="000000"/>
+          <w:sz w:val="16"/>
+          <w:szCs w:val="16"/>
+        </w:rPr>
+        <w:t>{</w:t>
+      </w:r>
+    </w:p>
+    <w:p>
+      <w:pPr>
+        <w:autoSpaceDE w:val="0"/>
+        <w:autoSpaceDN w:val="0"/>
+        <w:adjustRightInd w:val="0"/>
+        <w:spacing w:after="0" w:line="240" w:lineRule="auto"/>
+        <w:ind w:firstLine="720"/>
+        <w:rPr>
+          <w:rFonts w:ascii="LucidaSansTypewriter" w:eastAsia="LucidaSansTypewriter" w:cs="LucidaSansTypewriter"/>
+          <w:color w:val="000000"/>
+          <w:sz w:val="16"/>
+          <w:szCs w:val="16"/>
+        </w:rPr>
+      </w:pPr>
+      <w:r>
+        <w:rPr>
+          <w:rFonts w:ascii="LucidaSansTypewriter" w:eastAsia="LucidaSansTypewriter" w:cs="LucidaSansTypewriter"/>
+          <w:color w:val="034EA3"/>
+          <w:sz w:val="16"/>
+          <w:szCs w:val="16"/>
+        </w:rPr>
+        <w:t xml:space="preserve">return </w:t>
+      </w:r>
+      <w:r>
+        <w:rPr>
+          <w:rFonts w:ascii="LucidaSansTypewriter" w:eastAsia="LucidaSansTypewriter" w:cs="LucidaSansTypewriter"/>
+          <w:color w:val="000000"/>
+          <w:sz w:val="16"/>
+          <w:szCs w:val="16"/>
+        </w:rPr>
+        <w:t xml:space="preserve">String.format( </w:t>
+      </w:r>
+      <w:r>
+        <w:rPr>
+          <w:rFonts w:ascii="LucidaSansTypewriter" w:eastAsia="LucidaSansTypewriter" w:cs="LucidaSansTypewriter"/>
+          <w:color w:val="009FDB"/>
+          <w:sz w:val="16"/>
+          <w:szCs w:val="16"/>
+        </w:rPr>
+        <w:t>"%s, %s Hired: %s Birthday: %s"</w:t>
+      </w:r>
+      <w:r>
+        <w:rPr>
+          <w:rFonts w:ascii="LucidaSansTypewriter" w:eastAsia="LucidaSansTypewriter" w:cs="LucidaSansTypewriter"/>
+          <w:color w:val="000000"/>
+          <w:sz w:val="16"/>
+          <w:szCs w:val="16"/>
+        </w:rPr>
+        <w:t>,</w:t>
+      </w:r>
+      <w:r>
+        <w:rPr>
+          <w:rFonts w:ascii="LucidaSansTypewriter" w:eastAsia="LucidaSansTypewriter" w:cs="LucidaSansTypewriter"/>
+          <w:color w:val="000000"/>
+          <w:sz w:val="16"/>
+          <w:szCs w:val="16"/>
+        </w:rPr>
+        <w:t>lastName, firstName, hireDate, birthDate );</w:t>
+      </w:r>
+    </w:p>
+    <w:p>
+      <w:r>
+        <w:rPr>
+          <w:rFonts w:ascii="LucidaSansTypewriter" w:eastAsia="LucidaSansTypewriter" w:cs="LucidaSansTypewriter"/>
+          <w:color w:val="000000"/>
+          <w:sz w:val="16"/>
+          <w:szCs w:val="16"/>
+        </w:rPr>
+        <w:t>}</w:t>
+      </w:r>
+      <w:bookmarkStart w:id="0" w:name="_GoBack"/>
+      <w:bookmarkEnd w:id="0"/>
     </w:p>
     <w:p>
       <w:pPr>
@@ -4940,8 +5077,6 @@
         </w:rPr>
         <w:t>"Enter</w:t>
       </w:r>
-      <w:bookmarkStart w:id="0" w:name="_GoBack"/>
-      <w:bookmarkEnd w:id="0"/>
       <w:r>
         <w:rPr>
           <w:rFonts w:ascii="Consolas" w:hAnsi="Consolas" w:cs="Consolas"/>
@@ -5241,6 +5376,7 @@
           <w:sz w:val="20"/>
           <w:szCs w:val="20"/>
         </w:rPr>
+        <w:lastRenderedPageBreak/>
         <w:tab/>
       </w:r>
       <w:r>
@@ -5674,7 +5810,6 @@
           <w:sz w:val="20"/>
           <w:szCs w:val="20"/>
         </w:rPr>
-        <w:lastRenderedPageBreak/>
         <w:tab/>
         <w:t>}</w:t>
       </w:r>
@@ -5703,15 +5838,681 @@
         <w:t>}</w:t>
       </w:r>
     </w:p>
+    <w:p>
+      <w:pPr>
+        <w:pStyle w:val="Heading1"/>
+        <w:numPr>
+          <w:ilvl w:val="0"/>
+          <w:numId w:val="1"/>
+        </w:numPr>
+        <w:rPr>
+          <w:rFonts w:asciiTheme="minorHAnsi" w:hAnsiTheme="minorHAnsi" w:cs="Arial"/>
+        </w:rPr>
+      </w:pPr>
+      <w:r>
+        <w:rPr>
+          <w:rFonts w:asciiTheme="minorHAnsi" w:hAnsiTheme="minorHAnsi" w:cs="Arial"/>
+        </w:rPr>
+        <w:t>This</w:t>
+      </w:r>
+      <w:r>
+        <w:rPr>
+          <w:rFonts w:asciiTheme="minorHAnsi" w:hAnsiTheme="minorHAnsi" w:cs="Arial"/>
+        </w:rPr>
+        <w:t xml:space="preserve"> with instance variables</w:t>
+      </w:r>
+    </w:p>
     <w:p/>
-    <w:p/>
-    <w:p>
-      <w:pPr>
+    <w:p>
+      <w:pPr>
+        <w:autoSpaceDE w:val="0"/>
+        <w:autoSpaceDN w:val="0"/>
+        <w:adjustRightInd w:val="0"/>
+        <w:spacing w:after="0" w:line="240" w:lineRule="auto"/>
+        <w:rPr>
+          <w:rFonts w:ascii="LucidaSansTypewriter" w:eastAsia="LucidaSansTypewriter" w:cs="LucidaSansTypewriter"/>
+          <w:color w:val="000000"/>
+          <w:sz w:val="16"/>
+          <w:szCs w:val="16"/>
+        </w:rPr>
+      </w:pPr>
+      <w:r>
+        <w:rPr>
+          <w:rFonts w:ascii="LucidaSansTypewriter" w:eastAsia="LucidaSansTypewriter" w:cs="LucidaSansTypewriter"/>
+          <w:color w:val="034EA3"/>
+          <w:sz w:val="16"/>
+          <w:szCs w:val="16"/>
+        </w:rPr>
+        <w:t xml:space="preserve">public class </w:t>
+      </w:r>
+      <w:r>
+        <w:rPr>
+          <w:rFonts w:ascii="LucidaSansTypewriter" w:eastAsia="LucidaSansTypewriter" w:cs="LucidaSansTypewriter"/>
+          <w:color w:val="000000"/>
+          <w:sz w:val="16"/>
+          <w:szCs w:val="16"/>
+        </w:rPr>
+        <w:t>Time2</w:t>
+      </w:r>
+      <w:r>
+        <w:rPr>
+          <w:rFonts w:ascii="LucidaSansTypewriter" w:eastAsia="LucidaSansTypewriter" w:cs="LucidaSansTypewriter"/>
+          <w:color w:val="000000"/>
+          <w:sz w:val="16"/>
+          <w:szCs w:val="16"/>
+        </w:rPr>
+        <w:t>{</w:t>
+      </w:r>
+    </w:p>
+    <w:p>
+      <w:pPr>
+        <w:autoSpaceDE w:val="0"/>
+        <w:autoSpaceDN w:val="0"/>
+        <w:adjustRightInd w:val="0"/>
+        <w:spacing w:after="0" w:line="240" w:lineRule="auto"/>
         <w:ind w:firstLine="720"/>
         <w:rPr>
-          <w:rFonts w:cs="Arial"/>
-        </w:rPr>
-      </w:pPr>
+          <w:rFonts w:ascii="LucidaSansTypewriter" w:eastAsia="LucidaSansTypewriter" w:cs="LucidaSansTypewriter"/>
+          <w:color w:val="00AF62"/>
+          <w:sz w:val="16"/>
+          <w:szCs w:val="16"/>
+        </w:rPr>
+      </w:pPr>
+      <w:r>
+        <w:rPr>
+          <w:rFonts w:ascii="LucidaSansTypewriter" w:eastAsia="LucidaSansTypewriter" w:cs="LucidaSansTypewriter"/>
+          <w:color w:val="034EA3"/>
+          <w:sz w:val="16"/>
+          <w:szCs w:val="16"/>
+        </w:rPr>
+        <w:t xml:space="preserve">private int </w:t>
+      </w:r>
+      <w:r>
+        <w:rPr>
+          <w:rFonts w:ascii="LucidaSansTypewriter" w:eastAsia="LucidaSansTypewriter" w:cs="LucidaSansTypewriter"/>
+          <w:color w:val="000000"/>
+          <w:sz w:val="16"/>
+          <w:szCs w:val="16"/>
+        </w:rPr>
+        <w:t xml:space="preserve">hour; </w:t>
+      </w:r>
+      <w:r>
+        <w:rPr>
+          <w:rFonts w:ascii="LucidaSansTypewriter" w:eastAsia="LucidaSansTypewriter" w:cs="LucidaSansTypewriter"/>
+          <w:color w:val="00AF62"/>
+          <w:sz w:val="16"/>
+          <w:szCs w:val="16"/>
+        </w:rPr>
+        <w:t>// 0 - 23</w:t>
+      </w:r>
+    </w:p>
+    <w:p>
+      <w:pPr>
+        <w:autoSpaceDE w:val="0"/>
+        <w:autoSpaceDN w:val="0"/>
+        <w:adjustRightInd w:val="0"/>
+        <w:spacing w:after="0" w:line="240" w:lineRule="auto"/>
+        <w:ind w:firstLine="720"/>
+        <w:rPr>
+          <w:rFonts w:ascii="LucidaSansTypewriter" w:eastAsia="LucidaSansTypewriter" w:cs="LucidaSansTypewriter"/>
+          <w:color w:val="00AF62"/>
+          <w:sz w:val="16"/>
+          <w:szCs w:val="16"/>
+        </w:rPr>
+      </w:pPr>
+      <w:r>
+        <w:rPr>
+          <w:rFonts w:ascii="LucidaSansTypewriter" w:eastAsia="LucidaSansTypewriter" w:cs="LucidaSansTypewriter"/>
+          <w:color w:val="034EA3"/>
+          <w:sz w:val="16"/>
+          <w:szCs w:val="16"/>
+        </w:rPr>
+        <w:t xml:space="preserve">private int </w:t>
+      </w:r>
+      <w:r>
+        <w:rPr>
+          <w:rFonts w:ascii="LucidaSansTypewriter" w:eastAsia="LucidaSansTypewriter" w:cs="LucidaSansTypewriter"/>
+          <w:color w:val="000000"/>
+          <w:sz w:val="16"/>
+          <w:szCs w:val="16"/>
+        </w:rPr>
+        <w:t xml:space="preserve">minute; </w:t>
+      </w:r>
+      <w:r>
+        <w:rPr>
+          <w:rFonts w:ascii="LucidaSansTypewriter" w:eastAsia="LucidaSansTypewriter" w:cs="LucidaSansTypewriter"/>
+          <w:color w:val="00AF62"/>
+          <w:sz w:val="16"/>
+          <w:szCs w:val="16"/>
+        </w:rPr>
+        <w:t>// 0 - 59</w:t>
+      </w:r>
+    </w:p>
+    <w:p>
+      <w:pPr>
+        <w:autoSpaceDE w:val="0"/>
+        <w:autoSpaceDN w:val="0"/>
+        <w:adjustRightInd w:val="0"/>
+        <w:spacing w:after="0" w:line="240" w:lineRule="auto"/>
+        <w:ind w:firstLine="720"/>
+        <w:rPr>
+          <w:rFonts w:ascii="LucidaSansTypewriter" w:eastAsia="LucidaSansTypewriter" w:cs="LucidaSansTypewriter"/>
+          <w:color w:val="00AF62"/>
+          <w:sz w:val="16"/>
+          <w:szCs w:val="16"/>
+        </w:rPr>
+      </w:pPr>
+      <w:r>
+        <w:rPr>
+          <w:rFonts w:ascii="LucidaSansTypewriter" w:eastAsia="LucidaSansTypewriter" w:cs="LucidaSansTypewriter"/>
+          <w:color w:val="034EA3"/>
+          <w:sz w:val="16"/>
+          <w:szCs w:val="16"/>
+        </w:rPr>
+        <w:t xml:space="preserve">private int </w:t>
+      </w:r>
+      <w:r>
+        <w:rPr>
+          <w:rFonts w:ascii="LucidaSansTypewriter" w:eastAsia="LucidaSansTypewriter" w:cs="LucidaSansTypewriter"/>
+          <w:color w:val="000000"/>
+          <w:sz w:val="16"/>
+          <w:szCs w:val="16"/>
+        </w:rPr>
+        <w:t xml:space="preserve">second; </w:t>
+      </w:r>
+      <w:r>
+        <w:rPr>
+          <w:rFonts w:ascii="LucidaSansTypewriter" w:eastAsia="LucidaSansTypewriter" w:cs="LucidaSansTypewriter"/>
+          <w:color w:val="00AF62"/>
+          <w:sz w:val="16"/>
+          <w:szCs w:val="16"/>
+        </w:rPr>
+        <w:t xml:space="preserve">// 0 </w:t>
+      </w:r>
+      <w:r>
+        <w:rPr>
+          <w:rFonts w:ascii="LucidaSansTypewriter" w:eastAsia="LucidaSansTypewriter" w:cs="LucidaSansTypewriter"/>
+          <w:color w:val="00AF62"/>
+          <w:sz w:val="16"/>
+          <w:szCs w:val="16"/>
+        </w:rPr>
+        <w:t>–</w:t>
+      </w:r>
+      <w:r>
+        <w:rPr>
+          <w:rFonts w:ascii="LucidaSansTypewriter" w:eastAsia="LucidaSansTypewriter" w:cs="LucidaSansTypewriter"/>
+          <w:color w:val="00AF62"/>
+          <w:sz w:val="16"/>
+          <w:szCs w:val="16"/>
+        </w:rPr>
+        <w:t xml:space="preserve"> 59</w:t>
+      </w:r>
+    </w:p>
+    <w:p>
+      <w:pPr>
+        <w:autoSpaceDE w:val="0"/>
+        <w:autoSpaceDN w:val="0"/>
+        <w:adjustRightInd w:val="0"/>
+        <w:spacing w:after="0" w:line="240" w:lineRule="auto"/>
+        <w:rPr>
+          <w:rFonts w:ascii="LucidaSansTypewriter" w:eastAsia="LucidaSansTypewriter" w:cs="LucidaSansTypewriter"/>
+          <w:color w:val="00AF62"/>
+          <w:sz w:val="16"/>
+          <w:szCs w:val="16"/>
+        </w:rPr>
+      </w:pPr>
+    </w:p>
+    <w:p>
+      <w:pPr>
+        <w:autoSpaceDE w:val="0"/>
+        <w:autoSpaceDN w:val="0"/>
+        <w:adjustRightInd w:val="0"/>
+        <w:spacing w:after="0" w:line="240" w:lineRule="auto"/>
+        <w:ind w:firstLine="720"/>
+        <w:rPr>
+          <w:rFonts w:ascii="LucidaSansTypewriter" w:eastAsia="LucidaSansTypewriter" w:cs="LucidaSansTypewriter"/>
+          <w:color w:val="00AF62"/>
+          <w:sz w:val="16"/>
+          <w:szCs w:val="16"/>
+        </w:rPr>
+      </w:pPr>
+      <w:r>
+        <w:rPr>
+          <w:rFonts w:ascii="LucidaSansTypewriter" w:eastAsia="LucidaSansTypewriter" w:cs="LucidaSansTypewriter"/>
+          <w:color w:val="00AF62"/>
+          <w:sz w:val="16"/>
+          <w:szCs w:val="16"/>
+        </w:rPr>
+        <w:t>// Time2 no-argument constructor:</w:t>
+      </w:r>
+    </w:p>
+    <w:p>
+      <w:pPr>
+        <w:autoSpaceDE w:val="0"/>
+        <w:autoSpaceDN w:val="0"/>
+        <w:adjustRightInd w:val="0"/>
+        <w:spacing w:after="0" w:line="240" w:lineRule="auto"/>
+        <w:ind w:firstLine="720"/>
+        <w:rPr>
+          <w:rFonts w:ascii="LucidaSansTypewriter" w:eastAsia="LucidaSansTypewriter" w:cs="LucidaSansTypewriter"/>
+          <w:color w:val="00AF62"/>
+          <w:sz w:val="16"/>
+          <w:szCs w:val="16"/>
+        </w:rPr>
+      </w:pPr>
+      <w:r>
+        <w:rPr>
+          <w:rFonts w:ascii="LucidaSansTypewriter" w:eastAsia="LucidaSansTypewriter" w:cs="LucidaSansTypewriter"/>
+          <w:color w:val="00AF62"/>
+          <w:sz w:val="16"/>
+          <w:szCs w:val="16"/>
+        </w:rPr>
+        <w:t>// initializes each instance variable to zero</w:t>
+      </w:r>
+    </w:p>
+    <w:p>
+      <w:pPr>
+        <w:autoSpaceDE w:val="0"/>
+        <w:autoSpaceDN w:val="0"/>
+        <w:adjustRightInd w:val="0"/>
+        <w:spacing w:after="0" w:line="240" w:lineRule="auto"/>
+        <w:ind w:firstLine="720"/>
+        <w:rPr>
+          <w:rFonts w:ascii="LucidaSansTypewriter" w:eastAsia="LucidaSansTypewriter" w:cs="LucidaSansTypewriter"/>
+          <w:color w:val="000000"/>
+          <w:sz w:val="16"/>
+          <w:szCs w:val="16"/>
+        </w:rPr>
+      </w:pPr>
+      <w:r>
+        <w:rPr>
+          <w:rFonts w:ascii="LucidaSansTypewriter" w:eastAsia="LucidaSansTypewriter" w:cs="LucidaSansTypewriter"/>
+          <w:color w:val="034EA3"/>
+          <w:sz w:val="16"/>
+          <w:szCs w:val="16"/>
+        </w:rPr>
+        <w:t xml:space="preserve">public </w:t>
+      </w:r>
+      <w:r>
+        <w:rPr>
+          <w:rFonts w:ascii="LucidaSansTypewriter" w:eastAsia="LucidaSansTypewriter" w:cs="LucidaSansTypewriter"/>
+          <w:color w:val="000000"/>
+          <w:sz w:val="16"/>
+          <w:szCs w:val="16"/>
+        </w:rPr>
+        <w:t>Time2()</w:t>
+      </w:r>
+    </w:p>
+    <w:p>
+      <w:pPr>
+        <w:autoSpaceDE w:val="0"/>
+        <w:autoSpaceDN w:val="0"/>
+        <w:adjustRightInd w:val="0"/>
+        <w:spacing w:after="0" w:line="240" w:lineRule="auto"/>
+        <w:ind w:firstLine="720"/>
+        <w:rPr>
+          <w:rFonts w:ascii="LucidaSansTypewriter" w:eastAsia="LucidaSansTypewriter" w:cs="LucidaSansTypewriter"/>
+          <w:color w:val="000000"/>
+          <w:sz w:val="16"/>
+          <w:szCs w:val="16"/>
+        </w:rPr>
+      </w:pPr>
+      <w:r>
+        <w:rPr>
+          <w:rFonts w:ascii="LucidaSansTypewriter" w:eastAsia="LucidaSansTypewriter" w:cs="LucidaSansTypewriter"/>
+          <w:color w:val="000000"/>
+          <w:sz w:val="16"/>
+          <w:szCs w:val="16"/>
+        </w:rPr>
+        <w:t>{</w:t>
+      </w:r>
+    </w:p>
+    <w:p>
+      <w:pPr>
+        <w:autoSpaceDE w:val="0"/>
+        <w:autoSpaceDN w:val="0"/>
+        <w:adjustRightInd w:val="0"/>
+        <w:spacing w:after="0" w:line="240" w:lineRule="auto"/>
+        <w:ind w:left="720" w:firstLine="720"/>
+        <w:rPr>
+          <w:rFonts w:ascii="LucidaSansTypewriter" w:eastAsia="LucidaSansTypewriter" w:cs="LucidaSansTypewriter"/>
+          <w:color w:val="00AF62"/>
+          <w:sz w:val="16"/>
+          <w:szCs w:val="16"/>
+        </w:rPr>
+      </w:pPr>
+      <w:r>
+        <w:rPr>
+          <w:rFonts w:ascii="LucidaSansTypewriter" w:eastAsia="LucidaSansTypewriter" w:cs="LucidaSansTypewriter"/>
+          <w:color w:val="034EA3"/>
+          <w:sz w:val="16"/>
+          <w:szCs w:val="16"/>
+        </w:rPr>
+        <w:t>this</w:t>
+      </w:r>
+      <w:r>
+        <w:rPr>
+          <w:rFonts w:ascii="LucidaSansTypewriter" w:eastAsia="LucidaSansTypewriter" w:cs="LucidaSansTypewriter"/>
+          <w:color w:val="000000"/>
+          <w:sz w:val="16"/>
+          <w:szCs w:val="16"/>
+        </w:rPr>
+        <w:t xml:space="preserve">( </w:t>
+      </w:r>
+      <w:r>
+        <w:rPr>
+          <w:rFonts w:ascii="LucidaSansTypewriter" w:eastAsia="LucidaSansTypewriter" w:cs="LucidaSansTypewriter"/>
+          <w:color w:val="009FDB"/>
+          <w:sz w:val="16"/>
+          <w:szCs w:val="16"/>
+        </w:rPr>
+        <w:t>0</w:t>
+      </w:r>
+      <w:r>
+        <w:rPr>
+          <w:rFonts w:ascii="LucidaSansTypewriter" w:eastAsia="LucidaSansTypewriter" w:cs="LucidaSansTypewriter"/>
+          <w:color w:val="000000"/>
+          <w:sz w:val="16"/>
+          <w:szCs w:val="16"/>
+        </w:rPr>
+        <w:t xml:space="preserve">, </w:t>
+      </w:r>
+      <w:r>
+        <w:rPr>
+          <w:rFonts w:ascii="LucidaSansTypewriter" w:eastAsia="LucidaSansTypewriter" w:cs="LucidaSansTypewriter"/>
+          <w:color w:val="009FDB"/>
+          <w:sz w:val="16"/>
+          <w:szCs w:val="16"/>
+        </w:rPr>
+        <w:t>0</w:t>
+      </w:r>
+      <w:r>
+        <w:rPr>
+          <w:rFonts w:ascii="LucidaSansTypewriter" w:eastAsia="LucidaSansTypewriter" w:cs="LucidaSansTypewriter"/>
+          <w:color w:val="000000"/>
+          <w:sz w:val="16"/>
+          <w:szCs w:val="16"/>
+        </w:rPr>
+        <w:t xml:space="preserve">, </w:t>
+      </w:r>
+      <w:r>
+        <w:rPr>
+          <w:rFonts w:ascii="LucidaSansTypewriter" w:eastAsia="LucidaSansTypewriter" w:cs="LucidaSansTypewriter"/>
+          <w:color w:val="009FDB"/>
+          <w:sz w:val="16"/>
+          <w:szCs w:val="16"/>
+        </w:rPr>
+        <w:t xml:space="preserve">0 </w:t>
+      </w:r>
+      <w:r>
+        <w:rPr>
+          <w:rFonts w:ascii="LucidaSansTypewriter" w:eastAsia="LucidaSansTypewriter" w:cs="LucidaSansTypewriter"/>
+          <w:color w:val="000000"/>
+          <w:sz w:val="16"/>
+          <w:szCs w:val="16"/>
+        </w:rPr>
+        <w:t xml:space="preserve">); </w:t>
+      </w:r>
+      <w:r>
+        <w:rPr>
+          <w:rFonts w:ascii="LucidaSansTypewriter" w:eastAsia="LucidaSansTypewriter" w:cs="LucidaSansTypewriter"/>
+          <w:color w:val="00AF62"/>
+          <w:sz w:val="16"/>
+          <w:szCs w:val="16"/>
+        </w:rPr>
+        <w:t>// invoke Time2 constructor with three arguments</w:t>
+      </w:r>
+    </w:p>
+    <w:p>
+      <w:pPr>
+        <w:autoSpaceDE w:val="0"/>
+        <w:autoSpaceDN w:val="0"/>
+        <w:adjustRightInd w:val="0"/>
+        <w:spacing w:after="0" w:line="240" w:lineRule="auto"/>
+        <w:ind w:firstLine="720"/>
+        <w:rPr>
+          <w:rFonts w:ascii="LucidaSansTypewriter" w:eastAsia="LucidaSansTypewriter" w:cs="LucidaSansTypewriter"/>
+          <w:color w:val="00AF62"/>
+          <w:sz w:val="16"/>
+          <w:szCs w:val="16"/>
+        </w:rPr>
+      </w:pPr>
+      <w:r>
+        <w:rPr>
+          <w:rFonts w:ascii="LucidaSansTypewriter" w:eastAsia="LucidaSansTypewriter" w:cs="LucidaSansTypewriter"/>
+          <w:color w:val="000000"/>
+          <w:sz w:val="16"/>
+          <w:szCs w:val="16"/>
+        </w:rPr>
+        <w:t xml:space="preserve">} </w:t>
+      </w:r>
+      <w:r>
+        <w:rPr>
+          <w:rFonts w:ascii="LucidaSansTypewriter" w:eastAsia="LucidaSansTypewriter" w:cs="LucidaSansTypewriter"/>
+          <w:color w:val="00AF62"/>
+          <w:sz w:val="16"/>
+          <w:szCs w:val="16"/>
+        </w:rPr>
+        <w:t>// end Time2 no-argument constructor</w:t>
+      </w:r>
+    </w:p>
+    <w:p>
+      <w:pPr>
+        <w:autoSpaceDE w:val="0"/>
+        <w:autoSpaceDN w:val="0"/>
+        <w:adjustRightInd w:val="0"/>
+        <w:spacing w:after="0" w:line="240" w:lineRule="auto"/>
+        <w:ind w:firstLine="720"/>
+        <w:rPr>
+          <w:rFonts w:ascii="LucidaSansTypewriter" w:eastAsia="LucidaSansTypewriter" w:cs="LucidaSansTypewriter"/>
+          <w:color w:val="00AF62"/>
+          <w:sz w:val="16"/>
+          <w:szCs w:val="16"/>
+        </w:rPr>
+      </w:pPr>
+      <w:r>
+        <w:rPr>
+          <w:rFonts w:ascii="LucidaSansTypewriter" w:eastAsia="LucidaSansTypewriter" w:cs="LucidaSansTypewriter"/>
+          <w:color w:val="00AF62"/>
+          <w:sz w:val="16"/>
+          <w:szCs w:val="16"/>
+        </w:rPr>
+        <w:t>// Time2 constructor: hour supplied, minute and second defaulted to 0</w:t>
+      </w:r>
+    </w:p>
+    <w:p>
+      <w:pPr>
+        <w:autoSpaceDE w:val="0"/>
+        <w:autoSpaceDN w:val="0"/>
+        <w:adjustRightInd w:val="0"/>
+        <w:spacing w:after="0" w:line="240" w:lineRule="auto"/>
+        <w:ind w:firstLine="720"/>
+        <w:rPr>
+          <w:rFonts w:ascii="LucidaSansTypewriter" w:eastAsia="LucidaSansTypewriter" w:cs="LucidaSansTypewriter"/>
+          <w:color w:val="000000"/>
+          <w:sz w:val="16"/>
+          <w:szCs w:val="16"/>
+        </w:rPr>
+      </w:pPr>
+      <w:r>
+        <w:rPr>
+          <w:rFonts w:ascii="LucidaSansTypewriter" w:eastAsia="LucidaSansTypewriter" w:cs="LucidaSansTypewriter"/>
+          <w:color w:val="034EA3"/>
+          <w:sz w:val="16"/>
+          <w:szCs w:val="16"/>
+        </w:rPr>
+        <w:t xml:space="preserve">public </w:t>
+      </w:r>
+      <w:r>
+        <w:rPr>
+          <w:rFonts w:ascii="LucidaSansTypewriter" w:eastAsia="LucidaSansTypewriter" w:cs="LucidaSansTypewriter"/>
+          <w:color w:val="000000"/>
+          <w:sz w:val="16"/>
+          <w:szCs w:val="16"/>
+        </w:rPr>
+        <w:t xml:space="preserve">Time2( </w:t>
+      </w:r>
+      <w:r>
+        <w:rPr>
+          <w:rFonts w:ascii="LucidaSansTypewriter" w:eastAsia="LucidaSansTypewriter" w:cs="LucidaSansTypewriter"/>
+          <w:color w:val="034EA3"/>
+          <w:sz w:val="16"/>
+          <w:szCs w:val="16"/>
+        </w:rPr>
+        <w:t xml:space="preserve">int </w:t>
+      </w:r>
+      <w:r>
+        <w:rPr>
+          <w:rFonts w:ascii="LucidaSansTypewriter" w:eastAsia="LucidaSansTypewriter" w:cs="LucidaSansTypewriter"/>
+          <w:color w:val="000000"/>
+          <w:sz w:val="16"/>
+          <w:szCs w:val="16"/>
+        </w:rPr>
+        <w:t>h )</w:t>
+      </w:r>
+    </w:p>
+    <w:p>
+      <w:pPr>
+        <w:autoSpaceDE w:val="0"/>
+        <w:autoSpaceDN w:val="0"/>
+        <w:adjustRightInd w:val="0"/>
+        <w:spacing w:after="0" w:line="240" w:lineRule="auto"/>
+        <w:ind w:firstLine="720"/>
+        <w:rPr>
+          <w:rFonts w:ascii="LucidaSansTypewriter" w:eastAsia="LucidaSansTypewriter" w:cs="LucidaSansTypewriter"/>
+          <w:color w:val="000000"/>
+          <w:sz w:val="16"/>
+          <w:szCs w:val="16"/>
+        </w:rPr>
+      </w:pPr>
+      <w:r>
+        <w:rPr>
+          <w:rFonts w:ascii="LucidaSansTypewriter" w:eastAsia="LucidaSansTypewriter" w:cs="LucidaSansTypewriter"/>
+          <w:color w:val="000000"/>
+          <w:sz w:val="16"/>
+          <w:szCs w:val="16"/>
+        </w:rPr>
+        <w:t>{</w:t>
+      </w:r>
+    </w:p>
+    <w:p>
+      <w:pPr>
+        <w:autoSpaceDE w:val="0"/>
+        <w:autoSpaceDN w:val="0"/>
+        <w:adjustRightInd w:val="0"/>
+        <w:spacing w:after="0" w:line="240" w:lineRule="auto"/>
+        <w:ind w:left="720" w:firstLine="720"/>
+        <w:rPr>
+          <w:rFonts w:ascii="LucidaSansTypewriter" w:eastAsia="LucidaSansTypewriter" w:cs="LucidaSansTypewriter"/>
+          <w:color w:val="00AF62"/>
+          <w:sz w:val="16"/>
+          <w:szCs w:val="16"/>
+        </w:rPr>
+      </w:pPr>
+      <w:r>
+        <w:rPr>
+          <w:rFonts w:ascii="LucidaSansTypewriter" w:eastAsia="LucidaSansTypewriter" w:cs="LucidaSansTypewriter"/>
+          <w:color w:val="034EA3"/>
+          <w:sz w:val="16"/>
+          <w:szCs w:val="16"/>
+        </w:rPr>
+        <w:t>this</w:t>
+      </w:r>
+      <w:r>
+        <w:rPr>
+          <w:rFonts w:ascii="LucidaSansTypewriter" w:eastAsia="LucidaSansTypewriter" w:cs="LucidaSansTypewriter"/>
+          <w:color w:val="000000"/>
+          <w:sz w:val="16"/>
+          <w:szCs w:val="16"/>
+        </w:rPr>
+        <w:t xml:space="preserve">( h, </w:t>
+      </w:r>
+      <w:r>
+        <w:rPr>
+          <w:rFonts w:ascii="LucidaSansTypewriter" w:eastAsia="LucidaSansTypewriter" w:cs="LucidaSansTypewriter"/>
+          <w:color w:val="009FDB"/>
+          <w:sz w:val="16"/>
+          <w:szCs w:val="16"/>
+        </w:rPr>
+        <w:t>0</w:t>
+      </w:r>
+      <w:r>
+        <w:rPr>
+          <w:rFonts w:ascii="LucidaSansTypewriter" w:eastAsia="LucidaSansTypewriter" w:cs="LucidaSansTypewriter"/>
+          <w:color w:val="000000"/>
+          <w:sz w:val="16"/>
+          <w:szCs w:val="16"/>
+        </w:rPr>
+        <w:t xml:space="preserve">, </w:t>
+      </w:r>
+      <w:r>
+        <w:rPr>
+          <w:rFonts w:ascii="LucidaSansTypewriter" w:eastAsia="LucidaSansTypewriter" w:cs="LucidaSansTypewriter"/>
+          <w:color w:val="009FDB"/>
+          <w:sz w:val="16"/>
+          <w:szCs w:val="16"/>
+        </w:rPr>
+        <w:t xml:space="preserve">0 </w:t>
+      </w:r>
+      <w:r>
+        <w:rPr>
+          <w:rFonts w:ascii="LucidaSansTypewriter" w:eastAsia="LucidaSansTypewriter" w:cs="LucidaSansTypewriter"/>
+          <w:color w:val="000000"/>
+          <w:sz w:val="16"/>
+          <w:szCs w:val="16"/>
+        </w:rPr>
+        <w:t xml:space="preserve">); </w:t>
+      </w:r>
+      <w:r>
+        <w:rPr>
+          <w:rFonts w:ascii="LucidaSansTypewriter" w:eastAsia="LucidaSansTypewriter" w:cs="LucidaSansTypewriter"/>
+          <w:color w:val="00AF62"/>
+          <w:sz w:val="16"/>
+          <w:szCs w:val="16"/>
+        </w:rPr>
+        <w:t>// invoke Time2 constructor with three arguments</w:t>
+      </w:r>
+    </w:p>
+    <w:p>
+      <w:pPr>
+        <w:ind w:firstLine="720"/>
+      </w:pPr>
+      <w:r>
+        <w:rPr>
+          <w:rFonts w:ascii="LucidaSansTypewriter" w:eastAsia="LucidaSansTypewriter" w:cs="LucidaSansTypewriter"/>
+          <w:color w:val="000000"/>
+          <w:sz w:val="16"/>
+          <w:szCs w:val="16"/>
+        </w:rPr>
+        <w:t xml:space="preserve">} </w:t>
+      </w:r>
+      <w:r>
+        <w:rPr>
+          <w:rFonts w:ascii="LucidaSansTypewriter" w:eastAsia="LucidaSansTypewriter" w:cs="LucidaSansTypewriter"/>
+          <w:color w:val="00AF62"/>
+          <w:sz w:val="16"/>
+          <w:szCs w:val="16"/>
+        </w:rPr>
+        <w:t>// end Time2 one-argument constructor</w:t>
+      </w:r>
+    </w:p>
+    <w:p>
+      <w:pPr>
+        <w:pStyle w:val="Heading1"/>
+        <w:numPr>
+          <w:ilvl w:val="0"/>
+          <w:numId w:val="1"/>
+        </w:numPr>
+        <w:rPr>
+          <w:rFonts w:asciiTheme="minorHAnsi" w:hAnsiTheme="minorHAnsi" w:cs="Arial"/>
+        </w:rPr>
+      </w:pPr>
+      <w:r>
+        <w:rPr>
+          <w:rFonts w:asciiTheme="minorHAnsi" w:hAnsiTheme="minorHAnsi" w:cs="Arial"/>
+        </w:rPr>
+        <w:t xml:space="preserve">Enum </w:t>
+      </w:r>
     </w:p>
     <w:sectPr>
       <w:pgSz w:w="12240" w:h="15840"/>
@@ -5906,7 +6707,7 @@
   <w:abstractNum w:abstractNumId="2">
     <w:nsid w:val="18343FAC"/>
     <w:multiLevelType w:val="hybridMultilevel"/>
-    <w:tmpl w:val="B2AC18AE"/>
+    <w:tmpl w:val="85E2D3F4"/>
     <w:lvl w:ilvl="0" w:tplc="1009000F">
       <w:start w:val="1"/>
       <w:numFmt w:val="decimal"/>
@@ -6171,16 +6972,16 @@
     </w:lvl>
   </w:abstractNum>
   <w:abstractNum w:abstractNumId="5">
-    <w:nsid w:val="7B7B70E4"/>
+    <w:nsid w:val="570115BD"/>
     <w:multiLevelType w:val="hybridMultilevel"/>
-    <w:tmpl w:val="AE7A139A"/>
+    <w:tmpl w:val="B2AC18AE"/>
     <w:lvl w:ilvl="0" w:tplc="1009000F">
       <w:start w:val="1"/>
       <w:numFmt w:val="decimal"/>
       <w:lvlText w:val="%1."/>
       <w:lvlJc w:val="left"/>
       <w:pPr>
-        <w:ind w:left="720" w:hanging="360"/>
+        <w:ind w:left="643" w:hanging="360"/>
       </w:pPr>
       <w:rPr>
         <w:rFonts w:hint="default"/>
@@ -6192,6 +6993,95 @@
       <w:lvlText w:val="%2."/>
       <w:lvlJc w:val="left"/>
       <w:pPr>
+        <w:ind w:left="1363" w:hanging="360"/>
+      </w:pPr>
+    </w:lvl>
+    <w:lvl w:ilvl="2" w:tplc="1009001B" w:tentative="1">
+      <w:start w:val="1"/>
+      <w:numFmt w:val="lowerRoman"/>
+      <w:lvlText w:val="%3."/>
+      <w:lvlJc w:val="right"/>
+      <w:pPr>
+        <w:ind w:left="2083" w:hanging="180"/>
+      </w:pPr>
+    </w:lvl>
+    <w:lvl w:ilvl="3" w:tplc="1009000F" w:tentative="1">
+      <w:start w:val="1"/>
+      <w:numFmt w:val="decimal"/>
+      <w:lvlText w:val="%4."/>
+      <w:lvlJc w:val="left"/>
+      <w:pPr>
+        <w:ind w:left="2803" w:hanging="360"/>
+      </w:pPr>
+    </w:lvl>
+    <w:lvl w:ilvl="4" w:tplc="10090019" w:tentative="1">
+      <w:start w:val="1"/>
+      <w:numFmt w:val="lowerLetter"/>
+      <w:lvlText w:val="%5."/>
+      <w:lvlJc w:val="left"/>
+      <w:pPr>
+        <w:ind w:left="3523" w:hanging="360"/>
+      </w:pPr>
+    </w:lvl>
+    <w:lvl w:ilvl="5" w:tplc="1009001B" w:tentative="1">
+      <w:start w:val="1"/>
+      <w:numFmt w:val="lowerRoman"/>
+      <w:lvlText w:val="%6."/>
+      <w:lvlJc w:val="right"/>
+      <w:pPr>
+        <w:ind w:left="4243" w:hanging="180"/>
+      </w:pPr>
+    </w:lvl>
+    <w:lvl w:ilvl="6" w:tplc="1009000F" w:tentative="1">
+      <w:start w:val="1"/>
+      <w:numFmt w:val="decimal"/>
+      <w:lvlText w:val="%7."/>
+      <w:lvlJc w:val="left"/>
+      <w:pPr>
+        <w:ind w:left="4963" w:hanging="360"/>
+      </w:pPr>
+    </w:lvl>
+    <w:lvl w:ilvl="7" w:tplc="10090019" w:tentative="1">
+      <w:start w:val="1"/>
+      <w:numFmt w:val="lowerLetter"/>
+      <w:lvlText w:val="%8."/>
+      <w:lvlJc w:val="left"/>
+      <w:pPr>
+        <w:ind w:left="5683" w:hanging="360"/>
+      </w:pPr>
+    </w:lvl>
+    <w:lvl w:ilvl="8" w:tplc="1009001B" w:tentative="1">
+      <w:start w:val="1"/>
+      <w:numFmt w:val="lowerRoman"/>
+      <w:lvlText w:val="%9."/>
+      <w:lvlJc w:val="right"/>
+      <w:pPr>
+        <w:ind w:left="6403" w:hanging="180"/>
+      </w:pPr>
+    </w:lvl>
+  </w:abstractNum>
+  <w:abstractNum w:abstractNumId="6">
+    <w:nsid w:val="7B7B70E4"/>
+    <w:multiLevelType w:val="hybridMultilevel"/>
+    <w:tmpl w:val="AE7A139A"/>
+    <w:lvl w:ilvl="0" w:tplc="1009000F">
+      <w:start w:val="1"/>
+      <w:numFmt w:val="decimal"/>
+      <w:lvlText w:val="%1."/>
+      <w:lvlJc w:val="left"/>
+      <w:pPr>
+        <w:ind w:left="720" w:hanging="360"/>
+      </w:pPr>
+      <w:rPr>
+        <w:rFonts w:hint="default"/>
+      </w:rPr>
+    </w:lvl>
+    <w:lvl w:ilvl="1" w:tplc="10090019" w:tentative="1">
+      <w:start w:val="1"/>
+      <w:numFmt w:val="lowerLetter"/>
+      <w:lvlText w:val="%2."/>
+      <w:lvlJc w:val="left"/>
+      <w:pPr>
         <w:ind w:left="1440" w:hanging="360"/>
       </w:pPr>
     </w:lvl>
@@ -6266,7 +7156,7 @@
     <w:abstractNumId w:val="4"/>
   </w:num>
   <w:num w:numId="3">
-    <w:abstractNumId w:val="5"/>
+    <w:abstractNumId w:val="6"/>
   </w:num>
   <w:num w:numId="4">
     <w:abstractNumId w:val="0"/>
@@ -6276,6 +7166,9 @@
   </w:num>
   <w:num w:numId="6">
     <w:abstractNumId w:val="1"/>
+  </w:num>
+  <w:num w:numId="7">
+    <w:abstractNumId w:val="5"/>
   </w:num>
 </w:numbering>
 </file>

</xml_diff>